<commit_message>
tp librairie et redux toolkit
</commit_message>
<xml_diff>
--- a/Docs/Projet Formation React.docx
+++ b/Docs/Projet Formation React.docx
@@ -3690,7 +3690,6 @@
         </w:numPr>
         <w:ind w:left="1418"/>
       </w:pPr>
-      <w:bookmarkStart w:id="1" w:name="_GoBack"/>
       <w:r>
         <w:t xml:space="preserve">Dans Navigation ajouter le lien </w:t>
       </w:r>
@@ -3717,7 +3716,6 @@
       <w:r>
         <w:t>correspond à 404</w:t>
       </w:r>
-      <w:bookmarkEnd w:id="1"/>
     </w:p>
     <w:p>
       <w:pPr>
@@ -3737,6 +3735,402 @@
       <w:r>
         <w:t>.js dans le dossier pages</w:t>
       </w:r>
+    </w:p>
+    <w:p/>
+    <w:p>
+      <w:pPr>
+        <w:pStyle w:val="Paragraphedeliste"/>
+        <w:numPr>
+          <w:ilvl w:val="0"/>
+          <w:numId w:val="1"/>
+        </w:numPr>
+        <w:rPr>
+          <w:sz w:val="24"/>
+          <w:szCs w:val="24"/>
+        </w:rPr>
+      </w:pPr>
+      <w:proofErr w:type="spellStart"/>
+      <w:r>
+        <w:rPr>
+          <w:sz w:val="24"/>
+          <w:szCs w:val="24"/>
+        </w:rPr>
+        <w:t>React-Redux</w:t>
+      </w:r>
+      <w:proofErr w:type="spellEnd"/>
+      <w:r>
+        <w:rPr>
+          <w:sz w:val="24"/>
+          <w:szCs w:val="24"/>
+        </w:rPr>
+        <w:t xml:space="preserve"> </w:t>
+      </w:r>
+    </w:p>
+    <w:p>
+      <w:pPr>
+        <w:pStyle w:val="Paragraphedeliste"/>
+        <w:numPr>
+          <w:ilvl w:val="1"/>
+          <w:numId w:val="9"/>
+        </w:numPr>
+        <w:rPr>
+          <w:sz w:val="24"/>
+          <w:szCs w:val="24"/>
+        </w:rPr>
+      </w:pPr>
+      <w:r>
+        <w:rPr>
+          <w:sz w:val="24"/>
+          <w:szCs w:val="24"/>
+        </w:rPr>
+        <w:t xml:space="preserve">Pour faire fonctionner </w:t>
+      </w:r>
+      <w:proofErr w:type="spellStart"/>
+      <w:r>
+        <w:rPr>
+          <w:sz w:val="24"/>
+          <w:szCs w:val="24"/>
+        </w:rPr>
+        <w:t>Redux</w:t>
+      </w:r>
+      <w:proofErr w:type="spellEnd"/>
+      <w:r>
+        <w:rPr>
+          <w:sz w:val="24"/>
+          <w:szCs w:val="24"/>
+        </w:rPr>
+        <w:t xml:space="preserve"> avec </w:t>
+      </w:r>
+      <w:proofErr w:type="spellStart"/>
+      <w:r>
+        <w:rPr>
+          <w:sz w:val="24"/>
+          <w:szCs w:val="24"/>
+        </w:rPr>
+        <w:t>React</w:t>
+      </w:r>
+      <w:proofErr w:type="spellEnd"/>
+      <w:r>
+        <w:rPr>
+          <w:sz w:val="24"/>
+          <w:szCs w:val="24"/>
+        </w:rPr>
+        <w:t xml:space="preserve"> nous </w:t>
+      </w:r>
+      <w:proofErr w:type="spellStart"/>
+      <w:r>
+        <w:rPr>
+          <w:sz w:val="24"/>
+          <w:szCs w:val="24"/>
+        </w:rPr>
+        <w:t>avont</w:t>
+      </w:r>
+      <w:proofErr w:type="spellEnd"/>
+      <w:r>
+        <w:rPr>
+          <w:sz w:val="24"/>
+          <w:szCs w:val="24"/>
+        </w:rPr>
+        <w:t xml:space="preserve"> besoin d’une librairie qui s’appelle </w:t>
+      </w:r>
+      <w:proofErr w:type="spellStart"/>
+      <w:r>
+        <w:rPr>
+          <w:sz w:val="24"/>
+          <w:szCs w:val="24"/>
+        </w:rPr>
+        <w:t>React-React</w:t>
+      </w:r>
+      <w:proofErr w:type="spellEnd"/>
+      <w:r>
+        <w:rPr>
+          <w:sz w:val="24"/>
+          <w:szCs w:val="24"/>
+        </w:rPr>
+        <w:t xml:space="preserve"> : </w:t>
+      </w:r>
+      <w:proofErr w:type="spellStart"/>
+      <w:r>
+        <w:rPr>
+          <w:highlight w:val="yellow"/>
+        </w:rPr>
+        <w:t>npm</w:t>
+      </w:r>
+      <w:proofErr w:type="spellEnd"/>
+      <w:r>
+        <w:rPr>
+          <w:highlight w:val="yellow"/>
+        </w:rPr>
+        <w:t xml:space="preserve"> </w:t>
+      </w:r>
+      <w:proofErr w:type="spellStart"/>
+      <w:r>
+        <w:rPr>
+          <w:highlight w:val="yellow"/>
+        </w:rPr>
+        <w:t>install</w:t>
+      </w:r>
+      <w:proofErr w:type="spellEnd"/>
+      <w:r>
+        <w:rPr>
+          <w:highlight w:val="yellow"/>
+        </w:rPr>
+        <w:t xml:space="preserve"> @</w:t>
+      </w:r>
+      <w:proofErr w:type="spellStart"/>
+      <w:r>
+        <w:rPr>
+          <w:highlight w:val="yellow"/>
+        </w:rPr>
+        <w:t>reduxjs</w:t>
+      </w:r>
+      <w:proofErr w:type="spellEnd"/>
+      <w:r>
+        <w:rPr>
+          <w:highlight w:val="yellow"/>
+        </w:rPr>
+        <w:t xml:space="preserve">/toolkit </w:t>
+      </w:r>
+      <w:proofErr w:type="spellStart"/>
+      <w:r>
+        <w:rPr>
+          <w:highlight w:val="yellow"/>
+        </w:rPr>
+        <w:t>react-redux</w:t>
+      </w:r>
+      <w:proofErr w:type="spellEnd"/>
+    </w:p>
+    <w:p>
+      <w:pPr>
+        <w:pStyle w:val="Paragraphedeliste"/>
+        <w:numPr>
+          <w:ilvl w:val="1"/>
+          <w:numId w:val="9"/>
+        </w:numPr>
+        <w:rPr>
+          <w:sz w:val="24"/>
+          <w:szCs w:val="24"/>
+        </w:rPr>
+      </w:pPr>
+      <w:proofErr w:type="spellStart"/>
+      <w:r>
+        <w:rPr>
+          <w:sz w:val="24"/>
+          <w:szCs w:val="24"/>
+        </w:rPr>
+        <w:t>React-Redux</w:t>
+      </w:r>
+      <w:proofErr w:type="spellEnd"/>
+      <w:r>
+        <w:rPr>
+          <w:sz w:val="24"/>
+          <w:szCs w:val="24"/>
+        </w:rPr>
+        <w:t xml:space="preserve"> apport des outils adaptés pour interagir avec </w:t>
+      </w:r>
+      <w:proofErr w:type="spellStart"/>
+      <w:r>
+        <w:rPr>
+          <w:sz w:val="24"/>
+          <w:szCs w:val="24"/>
+        </w:rPr>
+        <w:t>Redux</w:t>
+      </w:r>
+      <w:proofErr w:type="spellEnd"/>
+      <w:r>
+        <w:rPr>
+          <w:sz w:val="24"/>
+          <w:szCs w:val="24"/>
+        </w:rPr>
+        <w:t xml:space="preserve"> depuis </w:t>
+      </w:r>
+      <w:proofErr w:type="spellStart"/>
+      <w:r>
+        <w:rPr>
+          <w:sz w:val="24"/>
+          <w:szCs w:val="24"/>
+        </w:rPr>
+        <w:t>React</w:t>
+      </w:r>
+      <w:proofErr w:type="spellEnd"/>
+      <w:r>
+        <w:rPr>
+          <w:sz w:val="24"/>
+          <w:szCs w:val="24"/>
+        </w:rPr>
+        <w:t xml:space="preserve"> </w:t>
+      </w:r>
+    </w:p>
+    <w:p>
+      <w:pPr>
+        <w:pStyle w:val="Paragraphedeliste"/>
+        <w:numPr>
+          <w:ilvl w:val="1"/>
+          <w:numId w:val="9"/>
+        </w:numPr>
+        <w:rPr>
+          <w:sz w:val="24"/>
+          <w:szCs w:val="24"/>
+        </w:rPr>
+      </w:pPr>
+      <w:r>
+        <w:rPr>
+          <w:sz w:val="24"/>
+          <w:szCs w:val="24"/>
+        </w:rPr>
+        <w:t xml:space="preserve">Créer le composant </w:t>
+      </w:r>
+      <w:proofErr w:type="spellStart"/>
+      <w:r>
+        <w:rPr>
+          <w:sz w:val="24"/>
+          <w:szCs w:val="24"/>
+        </w:rPr>
+        <w:t>Redux</w:t>
+      </w:r>
+      <w:proofErr w:type="spellEnd"/>
+      <w:r>
+        <w:rPr>
+          <w:sz w:val="24"/>
+          <w:szCs w:val="24"/>
+        </w:rPr>
+        <w:t xml:space="preserve"> .</w:t>
+      </w:r>
+      <w:proofErr w:type="spellStart"/>
+      <w:r>
+        <w:rPr>
+          <w:sz w:val="24"/>
+          <w:szCs w:val="24"/>
+        </w:rPr>
+        <w:t>js</w:t>
+      </w:r>
+      <w:proofErr w:type="spellEnd"/>
+    </w:p>
+    <w:p>
+      <w:pPr>
+        <w:pStyle w:val="Paragraphedeliste"/>
+        <w:numPr>
+          <w:ilvl w:val="1"/>
+          <w:numId w:val="9"/>
+        </w:numPr>
+        <w:rPr>
+          <w:sz w:val="24"/>
+          <w:szCs w:val="24"/>
+        </w:rPr>
+      </w:pPr>
+      <w:r>
+        <w:rPr>
+          <w:sz w:val="24"/>
+          <w:szCs w:val="24"/>
+        </w:rPr>
+        <w:t>Dans App.js créer la route /</w:t>
+      </w:r>
+      <w:proofErr w:type="spellStart"/>
+      <w:r>
+        <w:rPr>
+          <w:sz w:val="24"/>
+          <w:szCs w:val="24"/>
+        </w:rPr>
+        <w:t>redux</w:t>
+      </w:r>
+      <w:proofErr w:type="spellEnd"/>
+      <w:r>
+        <w:rPr>
+          <w:sz w:val="24"/>
+          <w:szCs w:val="24"/>
+        </w:rPr>
+        <w:t xml:space="preserve"> et le lien dans Navigation.js </w:t>
+      </w:r>
+    </w:p>
+    <w:p>
+      <w:pPr>
+        <w:pStyle w:val="Paragraphedeliste"/>
+        <w:numPr>
+          <w:ilvl w:val="1"/>
+          <w:numId w:val="9"/>
+        </w:numPr>
+        <w:rPr>
+          <w:sz w:val="24"/>
+          <w:szCs w:val="24"/>
+        </w:rPr>
+      </w:pPr>
+      <w:r>
+        <w:rPr>
+          <w:sz w:val="24"/>
+          <w:szCs w:val="24"/>
+        </w:rPr>
+        <w:t xml:space="preserve">A partir de src créer un dossier Store : </w:t>
+      </w:r>
+    </w:p>
+    <w:p>
+      <w:pPr>
+        <w:pStyle w:val="Paragraphedeliste"/>
+        <w:numPr>
+          <w:ilvl w:val="2"/>
+          <w:numId w:val="9"/>
+        </w:numPr>
+        <w:rPr>
+          <w:sz w:val="24"/>
+          <w:szCs w:val="24"/>
+        </w:rPr>
+      </w:pPr>
+      <w:r>
+        <w:rPr>
+          <w:sz w:val="24"/>
+          <w:szCs w:val="24"/>
+        </w:rPr>
+        <w:t>Dans le dossier store Créer le Basket.js (</w:t>
+      </w:r>
+      <w:proofErr w:type="spellStart"/>
+      <w:r>
+        <w:rPr>
+          <w:sz w:val="24"/>
+          <w:szCs w:val="24"/>
+        </w:rPr>
+        <w:t>reducer</w:t>
+      </w:r>
+      <w:proofErr w:type="spellEnd"/>
+      <w:r>
+        <w:rPr>
+          <w:sz w:val="24"/>
+          <w:szCs w:val="24"/>
+        </w:rPr>
+        <w:t xml:space="preserve">) </w:t>
+      </w:r>
+    </w:p>
+    <w:p>
+      <w:pPr>
+        <w:pStyle w:val="Paragraphedeliste"/>
+        <w:numPr>
+          <w:ilvl w:val="2"/>
+          <w:numId w:val="9"/>
+        </w:numPr>
+        <w:rPr>
+          <w:sz w:val="24"/>
+          <w:szCs w:val="24"/>
+        </w:rPr>
+      </w:pPr>
+      <w:r>
+        <w:rPr>
+          <w:sz w:val="24"/>
+          <w:szCs w:val="24"/>
+        </w:rPr>
+        <w:t>Dans le dossier store Créer le composant Store.</w:t>
+      </w:r>
+      <w:bookmarkStart w:id="1" w:name="_GoBack"/>
+      <w:bookmarkEnd w:id="1"/>
+      <w:r>
+        <w:rPr>
+          <w:sz w:val="24"/>
+          <w:szCs w:val="24"/>
+        </w:rPr>
+        <w:t>js</w:t>
+      </w:r>
+    </w:p>
+    <w:p>
+      <w:pPr>
+        <w:pStyle w:val="Paragraphedeliste"/>
+      </w:pPr>
     </w:p>
     <w:p/>
     <w:p>
@@ -4265,7 +4659,7 @@
   <w:abstractNum w:abstractNumId="4" w15:restartNumberingAfterBreak="0">
     <w:nsid w:val="4AB4332C"/>
     <w:multiLevelType w:val="hybridMultilevel"/>
-    <w:tmpl w:val="D60AEBCA"/>
+    <w:tmpl w:val="84B21232"/>
     <w:lvl w:ilvl="0" w:tplc="040C000F">
       <w:start w:val="1"/>
       <w:numFmt w:val="decimal"/>
@@ -4664,6 +5058,103 @@
       <w:rPr>
         <w:rFonts w:ascii="Wingdings" w:hAnsi="Wingdings" w:hint="default"/>
       </w:rPr>
+    </w:lvl>
+  </w:abstractNum>
+  <w:abstractNum w:abstractNumId="8" w15:restartNumberingAfterBreak="0">
+    <w:nsid w:val="7BCD4409"/>
+    <w:multiLevelType w:val="hybridMultilevel"/>
+    <w:tmpl w:val="61BAA9EC"/>
+    <w:lvl w:ilvl="0" w:tplc="040C000F">
+      <w:start w:val="1"/>
+      <w:numFmt w:val="decimal"/>
+      <w:lvlText w:val="%1."/>
+      <w:lvlJc w:val="left"/>
+      <w:pPr>
+        <w:ind w:left="720" w:hanging="360"/>
+      </w:pPr>
+    </w:lvl>
+    <w:lvl w:ilvl="1" w:tplc="58A6522A">
+      <w:start w:val="1"/>
+      <w:numFmt w:val="bullet"/>
+      <w:lvlText w:val=""/>
+      <w:lvlJc w:val="left"/>
+      <w:pPr>
+        <w:ind w:left="1440" w:hanging="360"/>
+      </w:pPr>
+      <w:rPr>
+        <w:rFonts w:ascii="Symbol" w:hAnsi="Symbol" w:hint="default"/>
+        <w:sz w:val="24"/>
+        <w:szCs w:val="24"/>
+      </w:rPr>
+    </w:lvl>
+    <w:lvl w:ilvl="2" w:tplc="040C0003">
+      <w:start w:val="1"/>
+      <w:numFmt w:val="bullet"/>
+      <w:lvlText w:val="o"/>
+      <w:lvlJc w:val="left"/>
+      <w:pPr>
+        <w:ind w:left="2160" w:hanging="180"/>
+      </w:pPr>
+      <w:rPr>
+        <w:rFonts w:ascii="Courier New" w:hAnsi="Courier New" w:cs="Courier New" w:hint="default"/>
+      </w:rPr>
+    </w:lvl>
+    <w:lvl w:ilvl="3" w:tplc="114E5360">
+      <w:start w:val="1"/>
+      <w:numFmt w:val="bullet"/>
+      <w:lvlText w:val="₋"/>
+      <w:lvlJc w:val="left"/>
+      <w:pPr>
+        <w:ind w:left="2880" w:hanging="360"/>
+      </w:pPr>
+      <w:rPr>
+        <w:rFonts w:ascii="Calibri" w:hAnsi="Calibri" w:hint="default"/>
+      </w:rPr>
+    </w:lvl>
+    <w:lvl w:ilvl="4" w:tplc="040C0019">
+      <w:start w:val="1"/>
+      <w:numFmt w:val="lowerLetter"/>
+      <w:lvlText w:val="%5."/>
+      <w:lvlJc w:val="left"/>
+      <w:pPr>
+        <w:ind w:left="3600" w:hanging="360"/>
+      </w:pPr>
+    </w:lvl>
+    <w:lvl w:ilvl="5" w:tplc="040C001B">
+      <w:start w:val="1"/>
+      <w:numFmt w:val="lowerRoman"/>
+      <w:lvlText w:val="%6."/>
+      <w:lvlJc w:val="right"/>
+      <w:pPr>
+        <w:ind w:left="4320" w:hanging="180"/>
+      </w:pPr>
+    </w:lvl>
+    <w:lvl w:ilvl="6" w:tplc="040C000F" w:tentative="1">
+      <w:start w:val="1"/>
+      <w:numFmt w:val="decimal"/>
+      <w:lvlText w:val="%7."/>
+      <w:lvlJc w:val="left"/>
+      <w:pPr>
+        <w:ind w:left="5040" w:hanging="360"/>
+      </w:pPr>
+    </w:lvl>
+    <w:lvl w:ilvl="7" w:tplc="040C0019" w:tentative="1">
+      <w:start w:val="1"/>
+      <w:numFmt w:val="lowerLetter"/>
+      <w:lvlText w:val="%8."/>
+      <w:lvlJc w:val="left"/>
+      <w:pPr>
+        <w:ind w:left="5760" w:hanging="360"/>
+      </w:pPr>
+    </w:lvl>
+    <w:lvl w:ilvl="8" w:tplc="040C001B" w:tentative="1">
+      <w:start w:val="1"/>
+      <w:numFmt w:val="lowerRoman"/>
+      <w:lvlText w:val="%9."/>
+      <w:lvlJc w:val="right"/>
+      <w:pPr>
+        <w:ind w:left="6480" w:hanging="180"/>
+      </w:pPr>
     </w:lvl>
   </w:abstractNum>
   <w:num w:numId="1">
@@ -4689,6 +5180,9 @@
   </w:num>
   <w:num w:numId="8">
     <w:abstractNumId w:val="7"/>
+  </w:num>
+  <w:num w:numId="9">
+    <w:abstractNumId w:val="8"/>
   </w:num>
 </w:numbering>
 </file>

</xml_diff>